<commit_message>
fix links to lesson 6
</commit_message>
<xml_diff>
--- a/Lesson-1-Introduction-to-Coding/Worksheet-01.01-Introduction-to-Coding.docx
+++ b/Lesson-1-Introduction-to-Coding/Worksheet-01.01-Introduction-to-Coding.docx
@@ -1,6 +1,6 @@
 
 <file path=word/document.xml><?xml version="1.0" encoding="utf-8"?>
-<w:document xmlns:wpc="http://schemas.microsoft.com/office/word/2010/wordprocessingCanvas" xmlns:cx="http://schemas.microsoft.com/office/drawing/2014/chartex" xmlns:cx1="http://schemas.microsoft.com/office/drawing/2015/9/8/chartex" xmlns:cx2="http://schemas.microsoft.com/office/drawing/2015/10/21/chartex" xmlns:cx3="http://schemas.microsoft.com/office/drawing/2016/5/9/chartex" xmlns:cx4="http://schemas.microsoft.com/office/drawing/2016/5/10/chartex" xmlns:cx5="http://schemas.microsoft.com/office/drawing/2016/5/11/chartex" xmlns:cx6="http://schemas.microsoft.com/office/drawing/2016/5/12/chartex" xmlns:cx7="http://schemas.microsoft.com/office/drawing/2016/5/13/chartex" xmlns:cx8="http://schemas.microsoft.com/office/drawing/2016/5/14/chartex" xmlns:mc="http://schemas.openxmlformats.org/markup-compatibility/2006" xmlns:aink="http://schemas.microsoft.com/office/drawing/2016/ink" xmlns:am3d="http://schemas.microsoft.com/office/drawing/2017/model3d" xmlns:o="urn:schemas-microsoft-com:office:office" xmlns:r="http://schemas.openxmlformats.org/officeDocument/2006/relationships" xmlns:m="http://schemas.openxmlformats.org/officeDocument/2006/math" xmlns:v="urn:schemas-microsoft-com:vml" xmlns:wp14="http://schemas.microsoft.com/office/word/2010/wordprocessingDrawing" xmlns:wp="http://schemas.openxmlformats.org/drawingml/2006/wordprocessingDrawing" xmlns:w10="urn:schemas-microsoft-com:office:word" xmlns:w="http://schemas.openxmlformats.org/wordprocessingml/2006/main" xmlns:w14="http://schemas.microsoft.com/office/word/2010/wordml" xmlns:w15="http://schemas.microsoft.com/office/word/2012/wordml" xmlns:w16cex="http://schemas.microsoft.com/office/word/2018/wordml/cex" xmlns:w16cid="http://schemas.microsoft.com/office/word/2016/wordml/cid" xmlns:w16="http://schemas.microsoft.com/office/word/2018/wordml" xmlns:w16sdtdh="http://schemas.microsoft.com/office/word/2020/wordml/sdtdatahash" xmlns:w16se="http://schemas.microsoft.com/office/word/2015/wordml/symex" xmlns:wpg="http://schemas.microsoft.com/office/word/2010/wordprocessingGroup" xmlns:wpi="http://schemas.microsoft.com/office/word/2010/wordprocessingInk" xmlns:wne="http://schemas.microsoft.com/office/word/2006/wordml" xmlns:wps="http://schemas.microsoft.com/office/word/2010/wordprocessingShape" mc:Ignorable="w14 w15 w16se w16cid w16 w16cex w16sdtdh wp14">
+<w:document xmlns:wpc="http://schemas.microsoft.com/office/word/2010/wordprocessingCanvas" xmlns:cx="http://schemas.microsoft.com/office/drawing/2014/chartex" xmlns:cx1="http://schemas.microsoft.com/office/drawing/2015/9/8/chartex" xmlns:cx2="http://schemas.microsoft.com/office/drawing/2015/10/21/chartex" xmlns:cx3="http://schemas.microsoft.com/office/drawing/2016/5/9/chartex" xmlns:cx4="http://schemas.microsoft.com/office/drawing/2016/5/10/chartex" xmlns:cx5="http://schemas.microsoft.com/office/drawing/2016/5/11/chartex" xmlns:cx6="http://schemas.microsoft.com/office/drawing/2016/5/12/chartex" xmlns:cx7="http://schemas.microsoft.com/office/drawing/2016/5/13/chartex" xmlns:cx8="http://schemas.microsoft.com/office/drawing/2016/5/14/chartex" xmlns:mc="http://schemas.openxmlformats.org/markup-compatibility/2006" xmlns:aink="http://schemas.microsoft.com/office/drawing/2016/ink" xmlns:am3d="http://schemas.microsoft.com/office/drawing/2017/model3d" xmlns:o="urn:schemas-microsoft-com:office:office" xmlns:oel="http://schemas.microsoft.com/office/2019/extlst" xmlns:r="http://schemas.openxmlformats.org/officeDocument/2006/relationships" xmlns:m="http://schemas.openxmlformats.org/officeDocument/2006/math" xmlns:v="urn:schemas-microsoft-com:vml" xmlns:wp14="http://schemas.microsoft.com/office/word/2010/wordprocessingDrawing" xmlns:wp="http://schemas.openxmlformats.org/drawingml/2006/wordprocessingDrawing" xmlns:w10="urn:schemas-microsoft-com:office:word" xmlns:w="http://schemas.openxmlformats.org/wordprocessingml/2006/main" xmlns:w14="http://schemas.microsoft.com/office/word/2010/wordml" xmlns:w15="http://schemas.microsoft.com/office/word/2012/wordml" xmlns:w16cex="http://schemas.microsoft.com/office/word/2018/wordml/cex" xmlns:w16cid="http://schemas.microsoft.com/office/word/2016/wordml/cid" xmlns:w16="http://schemas.microsoft.com/office/word/2018/wordml" xmlns:w16sdtdh="http://schemas.microsoft.com/office/word/2020/wordml/sdtdatahash" xmlns:w16se="http://schemas.microsoft.com/office/word/2015/wordml/symex" xmlns:wpg="http://schemas.microsoft.com/office/word/2010/wordprocessingGroup" xmlns:wpi="http://schemas.microsoft.com/office/word/2010/wordprocessingInk" xmlns:wne="http://schemas.microsoft.com/office/word/2006/wordml" xmlns:wps="http://schemas.microsoft.com/office/word/2010/wordprocessingShape" mc:Ignorable="w14 w15 w16se w16cid w16 w16cex w16sdtdh wp14">
   <w:body>
     <w:p>
       <w:pPr>
@@ -11,54 +11,6 @@
           <w:color w:val="27336B"/>
         </w:rPr>
       </w:pPr>
-      <w:r>
-        <w:rPr>
-          <w:noProof/>
-        </w:rPr>
-        <w:drawing>
-          <wp:anchor distT="0" distB="0" distL="0" distR="0" simplePos="0" relativeHeight="251657216" behindDoc="0" locked="0" layoutInCell="1" hidden="0" allowOverlap="1" wp14:anchorId="7251B44D" wp14:editId="234F1F4B">
-            <wp:simplePos x="0" y="0"/>
-            <wp:positionH relativeFrom="column">
-              <wp:posOffset>8356283</wp:posOffset>
-            </wp:positionH>
-            <wp:positionV relativeFrom="paragraph">
-              <wp:posOffset>0</wp:posOffset>
-            </wp:positionV>
-            <wp:extent cx="1159193" cy="1429671"/>
-            <wp:effectExtent l="0" t="0" r="0" b="0"/>
-            <wp:wrapSquare wrapText="bothSides" distT="0" distB="0" distL="0" distR="0"/>
-            <wp:docPr id="12" name="image22.png"/>
-            <wp:cNvGraphicFramePr/>
-            <a:graphic xmlns:a="http://schemas.openxmlformats.org/drawingml/2006/main">
-              <a:graphicData uri="http://schemas.openxmlformats.org/drawingml/2006/picture">
-                <pic:pic xmlns:pic="http://schemas.openxmlformats.org/drawingml/2006/picture">
-                  <pic:nvPicPr>
-                    <pic:cNvPr id="0" name="image22.png"/>
-                    <pic:cNvPicPr preferRelativeResize="0"/>
-                  </pic:nvPicPr>
-                  <pic:blipFill>
-                    <a:blip r:embed="rId5"/>
-                    <a:srcRect/>
-                    <a:stretch>
-                      <a:fillRect/>
-                    </a:stretch>
-                  </pic:blipFill>
-                  <pic:spPr>
-                    <a:xfrm>
-                      <a:off x="0" y="0"/>
-                      <a:ext cx="1159193" cy="1429671"/>
-                    </a:xfrm>
-                    <a:prstGeom prst="rect">
-                      <a:avLst/>
-                    </a:prstGeom>
-                    <a:ln/>
-                  </pic:spPr>
-                </pic:pic>
-              </a:graphicData>
-            </a:graphic>
-          </wp:anchor>
-        </w:drawing>
-      </w:r>
       <w:r>
         <w:rPr>
           <w:rFonts w:ascii="Francois One" w:eastAsia="Francois One" w:hAnsi="Francois One" w:cs="Francois One"/>
@@ -1469,6 +1421,56 @@
                     <pic:cNvPicPr preferRelativeResize="0"/>
                   </pic:nvPicPr>
                   <pic:blipFill>
+                    <a:blip r:embed="rId5"/>
+                    <a:srcRect/>
+                    <a:stretch>
+                      <a:fillRect/>
+                    </a:stretch>
+                  </pic:blipFill>
+                  <pic:spPr>
+                    <a:xfrm>
+                      <a:off x="0" y="0"/>
+                      <a:ext cx="1466850" cy="1466850"/>
+                    </a:xfrm>
+                    <a:prstGeom prst="rect">
+                      <a:avLst/>
+                    </a:prstGeom>
+                    <a:ln/>
+                  </pic:spPr>
+                </pic:pic>
+              </a:graphicData>
+            </a:graphic>
+          </wp:anchor>
+        </w:drawing>
+      </w:r>
+      <w:r>
+        <w:rPr>
+          <w:rFonts w:ascii="Arial" w:eastAsia="Arial" w:hAnsi="Arial" w:cs="Arial"/>
+          <w:b/>
+          <w:noProof/>
+        </w:rPr>
+        <w:drawing>
+          <wp:anchor distT="114300" distB="114300" distL="114300" distR="114300" simplePos="0" relativeHeight="251659264" behindDoc="1" locked="0" layoutInCell="1" hidden="0" allowOverlap="1" wp14:anchorId="7FC3627C" wp14:editId="498D778D">
+            <wp:simplePos x="0" y="0"/>
+            <wp:positionH relativeFrom="page">
+              <wp:posOffset>5574030</wp:posOffset>
+            </wp:positionH>
+            <wp:positionV relativeFrom="page">
+              <wp:posOffset>5678805</wp:posOffset>
+            </wp:positionV>
+            <wp:extent cx="1466850" cy="1466850"/>
+            <wp:effectExtent l="0" t="0" r="0" b="0"/>
+            <wp:wrapNone/>
+            <wp:docPr id="11" name="image14.png"/>
+            <wp:cNvGraphicFramePr/>
+            <a:graphic xmlns:a="http://schemas.openxmlformats.org/drawingml/2006/main">
+              <a:graphicData uri="http://schemas.openxmlformats.org/drawingml/2006/picture">
+                <pic:pic xmlns:pic="http://schemas.openxmlformats.org/drawingml/2006/picture">
+                  <pic:nvPicPr>
+                    <pic:cNvPr id="0" name="image14.png"/>
+                    <pic:cNvPicPr preferRelativeResize="0"/>
+                  </pic:nvPicPr>
+                  <pic:blipFill>
                     <a:blip r:embed="rId6"/>
                     <a:srcRect/>
                     <a:stretch>
@@ -1498,10 +1500,10 @@
           <w:noProof/>
         </w:rPr>
         <w:drawing>
-          <wp:anchor distT="114300" distB="114300" distL="114300" distR="114300" simplePos="0" relativeHeight="251659264" behindDoc="1" locked="0" layoutInCell="1" hidden="0" allowOverlap="1" wp14:anchorId="7FC3627C" wp14:editId="498D778D">
+          <wp:anchor distT="114300" distB="114300" distL="114300" distR="114300" simplePos="0" relativeHeight="251660288" behindDoc="1" locked="0" layoutInCell="1" hidden="0" allowOverlap="1" wp14:anchorId="54BA0D33" wp14:editId="53304AD1">
             <wp:simplePos x="0" y="0"/>
             <wp:positionH relativeFrom="page">
-              <wp:posOffset>5574030</wp:posOffset>
+              <wp:posOffset>3021330</wp:posOffset>
             </wp:positionH>
             <wp:positionV relativeFrom="page">
               <wp:posOffset>5678805</wp:posOffset>
@@ -1509,13 +1511,13 @@
             <wp:extent cx="1466850" cy="1466850"/>
             <wp:effectExtent l="0" t="0" r="0" b="0"/>
             <wp:wrapNone/>
-            <wp:docPr id="11" name="image14.png"/>
+            <wp:docPr id="10" name="image2.png"/>
             <wp:cNvGraphicFramePr/>
             <a:graphic xmlns:a="http://schemas.openxmlformats.org/drawingml/2006/main">
               <a:graphicData uri="http://schemas.openxmlformats.org/drawingml/2006/picture">
                 <pic:pic xmlns:pic="http://schemas.openxmlformats.org/drawingml/2006/picture">
                   <pic:nvPicPr>
-                    <pic:cNvPr id="0" name="image14.png"/>
+                    <pic:cNvPr id="0" name="image2.png"/>
                     <pic:cNvPicPr preferRelativeResize="0"/>
                   </pic:nvPicPr>
                   <pic:blipFill>
@@ -1548,56 +1550,6 @@
           <w:noProof/>
         </w:rPr>
         <w:drawing>
-          <wp:anchor distT="114300" distB="114300" distL="114300" distR="114300" simplePos="0" relativeHeight="251660288" behindDoc="1" locked="0" layoutInCell="1" hidden="0" allowOverlap="1" wp14:anchorId="54BA0D33" wp14:editId="53304AD1">
-            <wp:simplePos x="0" y="0"/>
-            <wp:positionH relativeFrom="page">
-              <wp:posOffset>3021330</wp:posOffset>
-            </wp:positionH>
-            <wp:positionV relativeFrom="page">
-              <wp:posOffset>5678805</wp:posOffset>
-            </wp:positionV>
-            <wp:extent cx="1466850" cy="1466850"/>
-            <wp:effectExtent l="0" t="0" r="0" b="0"/>
-            <wp:wrapNone/>
-            <wp:docPr id="10" name="image2.png"/>
-            <wp:cNvGraphicFramePr/>
-            <a:graphic xmlns:a="http://schemas.openxmlformats.org/drawingml/2006/main">
-              <a:graphicData uri="http://schemas.openxmlformats.org/drawingml/2006/picture">
-                <pic:pic xmlns:pic="http://schemas.openxmlformats.org/drawingml/2006/picture">
-                  <pic:nvPicPr>
-                    <pic:cNvPr id="0" name="image2.png"/>
-                    <pic:cNvPicPr preferRelativeResize="0"/>
-                  </pic:nvPicPr>
-                  <pic:blipFill>
-                    <a:blip r:embed="rId8"/>
-                    <a:srcRect/>
-                    <a:stretch>
-                      <a:fillRect/>
-                    </a:stretch>
-                  </pic:blipFill>
-                  <pic:spPr>
-                    <a:xfrm>
-                      <a:off x="0" y="0"/>
-                      <a:ext cx="1466850" cy="1466850"/>
-                    </a:xfrm>
-                    <a:prstGeom prst="rect">
-                      <a:avLst/>
-                    </a:prstGeom>
-                    <a:ln/>
-                  </pic:spPr>
-                </pic:pic>
-              </a:graphicData>
-            </a:graphic>
-          </wp:anchor>
-        </w:drawing>
-      </w:r>
-      <w:r>
-        <w:rPr>
-          <w:rFonts w:ascii="Arial" w:eastAsia="Arial" w:hAnsi="Arial" w:cs="Arial"/>
-          <w:b/>
-          <w:noProof/>
-        </w:rPr>
-        <w:drawing>
           <wp:anchor distT="114300" distB="114300" distL="114300" distR="114300" simplePos="0" relativeHeight="251661312" behindDoc="1" locked="0" layoutInCell="1" hidden="0" allowOverlap="1" wp14:anchorId="10EB02F4" wp14:editId="7EB311A8">
             <wp:simplePos x="0" y="0"/>
             <wp:positionH relativeFrom="page">
@@ -1619,7 +1571,7 @@
                     <pic:cNvPicPr preferRelativeResize="0"/>
                   </pic:nvPicPr>
                   <pic:blipFill>
-                    <a:blip r:embed="rId9"/>
+                    <a:blip r:embed="rId8"/>
                     <a:srcRect/>
                     <a:stretch>
                       <a:fillRect/>
@@ -2142,7 +2094,7 @@
                     <pic:cNvPicPr preferRelativeResize="0"/>
                   </pic:nvPicPr>
                   <pic:blipFill>
-                    <a:blip r:embed="rId10"/>
+                    <a:blip r:embed="rId9"/>
                     <a:srcRect/>
                     <a:stretch>
                       <a:fillRect/>
@@ -2205,7 +2157,7 @@
                     <pic:cNvPicPr preferRelativeResize="0"/>
                   </pic:nvPicPr>
                   <pic:blipFill>
-                    <a:blip r:embed="rId11"/>
+                    <a:blip r:embed="rId10"/>
                     <a:srcRect/>
                     <a:stretch>
                       <a:fillRect/>
@@ -2280,7 +2232,7 @@
                           <pic:cNvPicPr preferRelativeResize="0"/>
                         </pic:nvPicPr>
                         <pic:blipFill>
-                          <a:blip r:embed="rId12">
+                          <a:blip r:embed="rId11">
                             <a:alphaModFix/>
                           </a:blip>
                           <a:stretch>
@@ -2307,7 +2259,7 @@
               </wp:anchor>
             </w:drawing>
           </mc:Choice>
-          <mc:Fallback xmlns:pic="http://schemas.openxmlformats.org/drawingml/2006/picture" xmlns:a="http://schemas.openxmlformats.org/drawingml/2006/main">
+          <mc:Fallback xmlns:a="http://schemas.openxmlformats.org/drawingml/2006/main" xmlns:pic="http://schemas.openxmlformats.org/drawingml/2006/picture">
             <w:pict>
               <v:group id="Group 7" style="position:absolute;margin-left:569.05pt;margin-top:509.4pt;width:38.75pt;height:38.75pt;z-index:251664384;mso-wrap-distance-top:9pt;mso-wrap-distance-bottom:9pt;mso-position-horizontal-relative:page;mso-position-vertical-relative:page" coordsize="13525,13525" coordorigin="1524,1524" o:spid="_x0000_s1026" w14:anchorId="11410646" o:gfxdata="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">
                 <v:shapetype id="_x0000_t75" coordsize="21600,21600" filled="f" stroked="f" o:spt="75" o:preferrelative="t" path="m@4@5l@4@11@9@11@9@5xe">
@@ -2892,7 +2844,7 @@
                   <wp:posOffset>2611755</wp:posOffset>
                 </wp:positionV>
                 <wp:extent cx="2495550" cy="3798212"/>
-                <wp:effectExtent l="19050" t="0" r="19050" b="31115"/>
+                <wp:effectExtent l="12700" t="0" r="19050" b="24765"/>
                 <wp:wrapNone/>
                 <wp:docPr id="1" name="Group 1"/>
                 <wp:cNvGraphicFramePr/>
@@ -2998,7 +2950,7 @@
                         <wps:spPr>
                           <a:xfrm>
                             <a:off x="2264425" y="0"/>
-                            <a:ext cx="3215214" cy="1163131"/>
+                            <a:ext cx="3215214" cy="692423"/>
                           </a:xfrm>
                           <a:prstGeom prst="rect">
                             <a:avLst/>
@@ -3039,8 +2991,8 @@
           </mc:Choice>
           <mc:Fallback>
             <w:pict>
-              <v:group w14:anchorId="1F924757" id="Group 1" o:spid="_x0000_s1027" style="position:absolute;margin-left:464.4pt;margin-top:205.65pt;width:196.5pt;height:299.05pt;z-index:251669504;mso-wrap-distance-top:9pt;mso-wrap-distance-bottom:9pt;mso-position-horizontal-relative:page;mso-position-vertical-relative:page" coordorigin="22644" coordsize="32251,49308" o:gfxdata="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">
-                <v:rect id="Rectangle 3" o:spid="_x0000_s1028" style="position:absolute;left:22644;top:5391;width:32154;height:43917;visibility:visible;mso-wrap-style:square;v-text-anchor:middle" o:gfxdata="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" filled="f" strokeweight="2.25pt">
+              <v:group w14:anchorId="1F924757" id="Group 1" o:spid="_x0000_s1027" style="position:absolute;margin-left:464.4pt;margin-top:205.65pt;width:196.5pt;height:299.05pt;z-index:251669504;mso-wrap-distance-top:9pt;mso-wrap-distance-bottom:9pt;mso-position-horizontal-relative:page;mso-position-vertical-relative:page" coordorigin="22644" coordsize="32251,49308" o:gfxdata="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">
+                <v:rect id="Rectangle 3" o:spid="_x0000_s1028" style="position:absolute;left:22644;top:5391;width:32154;height:43917;visibility:visible;mso-wrap-style:square;v-text-anchor:middle" o:gfxdata="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" filled="f" strokeweight="2.25pt">
                   <v:stroke startarrowwidth="narrow" startarrowlength="short" endarrowwidth="narrow" endarrowlength="short" joinstyle="round"/>
                   <v:textbox inset="2.53958mm,2.53958mm,2.53958mm,2.53958mm">
                     <w:txbxContent>
@@ -3057,9 +3009,13 @@
                   <v:path arrowok="t" fillok="f" o:connecttype="none"/>
                   <o:lock v:ext="edit" shapetype="t"/>
                 </v:shapetype>
-                <v:shape id="Straight Arrow Connector 4" o:spid="_x0000_s1029" type="#_x0000_t32" style="position:absolute;left:22840;top:5391;width:31956;height:43917;visibility:visible;mso-wrap-style:square" o:connectortype="straight" o:gfxdata="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" strokeweight="2.25pt"/>
-                <v:shape id="Straight Arrow Connector 5" o:spid="_x0000_s1030" type="#_x0000_t32" style="position:absolute;left:22939;top:5489;width:31956;height:43818;flip:x;visibility:visible;mso-wrap-style:square" o:connectortype="straight" o:gfxdata="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" strokeweight="2.25pt"/>
-                <v:shape id="Text Box 14" o:spid="_x0000_s1031" type="#_x0000_t202" style="position:absolute;left:22644;width:32152;height:11631;visibility:visible;mso-wrap-style:square;v-text-anchor:top" o:gfxdata="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" filled="f" stroked="f">
+                <v:shape id="Straight Arrow Connector 4" o:spid="_x0000_s1029" type="#_x0000_t32" style="position:absolute;left:22840;top:5391;width:31956;height:43917;visibility:visible;mso-wrap-style:square" o:connectortype="straight" o:gfxdata="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" strokeweight="2.25pt"/>
+                <v:shape id="Straight Arrow Connector 5" o:spid="_x0000_s1030" type="#_x0000_t32" style="position:absolute;left:22939;top:5489;width:31956;height:43818;flip:x;visibility:visible;mso-wrap-style:square" o:connectortype="straight" o:gfxdata="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" strokeweight="2.25pt"/>
+                <v:shapetype id="_x0000_t202" coordsize="21600,21600" o:spt="202" path="m,l,21600r21600,l21600,xe">
+                  <v:stroke joinstyle="miter"/>
+                  <v:path gradientshapeok="t" o:connecttype="rect"/>
+                </v:shapetype>
+                <v:shape id="Text Box 14" o:spid="_x0000_s1031" type="#_x0000_t202" style="position:absolute;left:22644;width:32152;height:6924;visibility:visible;mso-wrap-style:square;v-text-anchor:top" o:gfxdata="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" filled="f" stroked="f">
                   <v:textbox style="mso-fit-shape-to-text:t" inset="2.53958mm,2.53958mm,2.53958mm,2.53958mm">
                     <w:txbxContent>
                       <w:p>
@@ -3650,7 +3606,7 @@
                           <pic:cNvPicPr preferRelativeResize="0"/>
                         </pic:nvPicPr>
                         <pic:blipFill>
-                          <a:blip r:embed="rId12">
+                          <a:blip r:embed="rId11">
                             <a:alphaModFix/>
                           </a:blip>
                           <a:stretch>
@@ -3677,7 +3633,7 @@
               </wp:anchor>
             </w:drawing>
           </mc:Choice>
-          <mc:Fallback xmlns:pic="http://schemas.openxmlformats.org/drawingml/2006/picture" xmlns:a="http://schemas.openxmlformats.org/drawingml/2006/main">
+          <mc:Fallback xmlns:a="http://schemas.openxmlformats.org/drawingml/2006/main" xmlns:pic="http://schemas.openxmlformats.org/drawingml/2006/picture">
             <w:pict>
               <v:group id="Group 20" style="position:absolute;margin-left:439.25pt;margin-top:430pt;width:51.4pt;height:51.4pt;z-index:251675648;mso-wrap-distance-top:9pt;mso-wrap-distance-bottom:9pt;mso-position-horizontal-relative:page;mso-position-vertical-relative:page" coordsize="13525,13525" coordorigin="1524,1524" o:spid="_x0000_s1026" w14:anchorId="0B3B1097" o:gfxdata="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">
                 <v:shape id="Shape 6" style="position:absolute;left:1524;top:1524;width:13525;height:13525;flip:x;visibility:visible;mso-wrap-style:square" o:spid="_x0000_s1027" o:preferrelative="f" type="#_x0000_t75" o:gfxdata="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">
@@ -4146,6 +4102,15 @@
         <w:widowControl w:val="0"/>
         <w:spacing w:after="320" w:line="240" w:lineRule="auto"/>
         <w:rPr>
+          <w:b/>
+        </w:rPr>
+      </w:pPr>
+    </w:p>
+    <w:p>
+      <w:pPr>
+        <w:widowControl w:val="0"/>
+        <w:spacing w:after="320" w:line="240" w:lineRule="auto"/>
+        <w:rPr>
           <w:rFonts w:ascii="Arial" w:eastAsia="Arial" w:hAnsi="Arial" w:cs="Arial"/>
         </w:rPr>
       </w:pPr>
@@ -4258,7 +4223,7 @@
 </file>
 
 <file path=word/numbering.xml><?xml version="1.0" encoding="utf-8"?>
-<w:numbering xmlns:wpc="http://schemas.microsoft.com/office/word/2010/wordprocessingCanvas" xmlns:cx="http://schemas.microsoft.com/office/drawing/2014/chartex" xmlns:cx1="http://schemas.microsoft.com/office/drawing/2015/9/8/chartex" xmlns:cx2="http://schemas.microsoft.com/office/drawing/2015/10/21/chartex" xmlns:cx3="http://schemas.microsoft.com/office/drawing/2016/5/9/chartex" xmlns:cx4="http://schemas.microsoft.com/office/drawing/2016/5/10/chartex" xmlns:cx5="http://schemas.microsoft.com/office/drawing/2016/5/11/chartex" xmlns:cx6="http://schemas.microsoft.com/office/drawing/2016/5/12/chartex" xmlns:cx7="http://schemas.microsoft.com/office/drawing/2016/5/13/chartex" xmlns:cx8="http://schemas.microsoft.com/office/drawing/2016/5/14/chartex" xmlns:mc="http://schemas.openxmlformats.org/markup-compatibility/2006" xmlns:aink="http://schemas.microsoft.com/office/drawing/2016/ink" xmlns:am3d="http://schemas.microsoft.com/office/drawing/2017/model3d" xmlns:o="urn:schemas-microsoft-com:office:office" xmlns:r="http://schemas.openxmlformats.org/officeDocument/2006/relationships" xmlns:m="http://schemas.openxmlformats.org/officeDocument/2006/math" xmlns:v="urn:schemas-microsoft-com:vml" xmlns:wp14="http://schemas.microsoft.com/office/word/2010/wordprocessingDrawing" xmlns:wp="http://schemas.openxmlformats.org/drawingml/2006/wordprocessingDrawing" xmlns:w10="urn:schemas-microsoft-com:office:word" xmlns:w="http://schemas.openxmlformats.org/wordprocessingml/2006/main" xmlns:w14="http://schemas.microsoft.com/office/word/2010/wordml" xmlns:w15="http://schemas.microsoft.com/office/word/2012/wordml" xmlns:w16cex="http://schemas.microsoft.com/office/word/2018/wordml/cex" xmlns:w16cid="http://schemas.microsoft.com/office/word/2016/wordml/cid" xmlns:w16="http://schemas.microsoft.com/office/word/2018/wordml" xmlns:w16sdtdh="http://schemas.microsoft.com/office/word/2020/wordml/sdtdatahash" xmlns:w16se="http://schemas.microsoft.com/office/word/2015/wordml/symex" xmlns:wpg="http://schemas.microsoft.com/office/word/2010/wordprocessingGroup" xmlns:wpi="http://schemas.microsoft.com/office/word/2010/wordprocessingInk" xmlns:wne="http://schemas.microsoft.com/office/word/2006/wordml" xmlns:wps="http://schemas.microsoft.com/office/word/2010/wordprocessingShape" mc:Ignorable="w14 w15 w16se w16cid w16 w16cex w16sdtdh wp14">
+<w:numbering xmlns:wpc="http://schemas.microsoft.com/office/word/2010/wordprocessingCanvas" xmlns:cx="http://schemas.microsoft.com/office/drawing/2014/chartex" xmlns:cx1="http://schemas.microsoft.com/office/drawing/2015/9/8/chartex" xmlns:cx2="http://schemas.microsoft.com/office/drawing/2015/10/21/chartex" xmlns:cx3="http://schemas.microsoft.com/office/drawing/2016/5/9/chartex" xmlns:cx4="http://schemas.microsoft.com/office/drawing/2016/5/10/chartex" xmlns:cx5="http://schemas.microsoft.com/office/drawing/2016/5/11/chartex" xmlns:cx6="http://schemas.microsoft.com/office/drawing/2016/5/12/chartex" xmlns:cx7="http://schemas.microsoft.com/office/drawing/2016/5/13/chartex" xmlns:cx8="http://schemas.microsoft.com/office/drawing/2016/5/14/chartex" xmlns:mc="http://schemas.openxmlformats.org/markup-compatibility/2006" xmlns:aink="http://schemas.microsoft.com/office/drawing/2016/ink" xmlns:am3d="http://schemas.microsoft.com/office/drawing/2017/model3d" xmlns:o="urn:schemas-microsoft-com:office:office" xmlns:oel="http://schemas.microsoft.com/office/2019/extlst" xmlns:r="http://schemas.openxmlformats.org/officeDocument/2006/relationships" xmlns:m="http://schemas.openxmlformats.org/officeDocument/2006/math" xmlns:v="urn:schemas-microsoft-com:vml" xmlns:wp14="http://schemas.microsoft.com/office/word/2010/wordprocessingDrawing" xmlns:wp="http://schemas.openxmlformats.org/drawingml/2006/wordprocessingDrawing" xmlns:w10="urn:schemas-microsoft-com:office:word" xmlns:w="http://schemas.openxmlformats.org/wordprocessingml/2006/main" xmlns:w14="http://schemas.microsoft.com/office/word/2010/wordml" xmlns:w15="http://schemas.microsoft.com/office/word/2012/wordml" xmlns:w16cex="http://schemas.microsoft.com/office/word/2018/wordml/cex" xmlns:w16cid="http://schemas.microsoft.com/office/word/2016/wordml/cid" xmlns:w16="http://schemas.microsoft.com/office/word/2018/wordml" xmlns:w16sdtdh="http://schemas.microsoft.com/office/word/2020/wordml/sdtdatahash" xmlns:w16se="http://schemas.microsoft.com/office/word/2015/wordml/symex" xmlns:wpg="http://schemas.microsoft.com/office/word/2010/wordprocessingGroup" xmlns:wpi="http://schemas.microsoft.com/office/word/2010/wordprocessingInk" xmlns:wne="http://schemas.microsoft.com/office/word/2006/wordml" xmlns:wps="http://schemas.microsoft.com/office/word/2010/wordprocessingShape" mc:Ignorable="w14 w15 w16se w16cid w16 w16cex w16sdtdh wp14">
   <w:abstractNum w:abstractNumId="0" w15:restartNumberingAfterBreak="0">
     <w:nsid w:val="5EB34B3D"/>
     <w:multiLevelType w:val="multilevel"/>
@@ -4485,10 +4450,10 @@
       </w:rPr>
     </w:lvl>
   </w:abstractNum>
-  <w:num w:numId="1">
+  <w:num w:numId="1" w16cid:durableId="109321683">
     <w:abstractNumId w:val="1"/>
   </w:num>
-  <w:num w:numId="2">
+  <w:num w:numId="2" w16cid:durableId="1776053493">
     <w:abstractNumId w:val="0"/>
   </w:num>
 </w:numbering>

</xml_diff>